<commit_message>
Updated CV documents with senior position.
</commit_message>
<xml_diff>
--- a/CV/KonradSopalaResume.docx
+++ b/CV/KonradSopalaResume.docx
@@ -123,27 +123,53 @@
           <w:sz w:val="24"/>
           <w:szCs w:val="24"/>
         </w:rPr>
-        <w:t>Cracow, Poland</w:t>
-      </w:r>
-    </w:p>
-    <w:p>
-      <w:pPr>
-        <w:ind w:left="-1417" w:right="-1316" w:firstLine="141"/>
-        <w:rPr>
-          <w:rFonts w:ascii="Lato" w:eastAsia="Lato" w:hAnsi="Lato" w:cs="Lato"/>
-        </w:rPr>
-      </w:pPr>
-      <w:r>
-        <w:rPr>
-          <w:rFonts w:ascii="Lato" w:eastAsia="Lato" w:hAnsi="Lato" w:cs="Lato"/>
-        </w:rPr>
-        <w:t xml:space="preserve">                              </w:t>
-      </w:r>
-      <w:r>
-        <w:rPr>
-          <w:rFonts w:ascii="Lato" w:eastAsia="Lato" w:hAnsi="Lato" w:cs="Lato"/>
-        </w:rPr>
-        <w:t xml:space="preserve">linkedin/in/konrad-sopala-b4aa00101 | github.com/beardaway </w:t>
+        <w:t>Krakow</w:t>
+      </w:r>
+      <w:r>
+        <w:rPr>
+          <w:rFonts w:ascii="Lato" w:eastAsia="Lato" w:hAnsi="Lato" w:cs="Lato"/>
+          <w:sz w:val="24"/>
+          <w:szCs w:val="24"/>
+        </w:rPr>
+        <w:t>, Poland</w:t>
+      </w:r>
+    </w:p>
+    <w:p>
+      <w:pPr>
+        <w:ind w:left="-1417" w:right="-1316" w:firstLine="141"/>
+        <w:rPr>
+          <w:rFonts w:ascii="Lato" w:eastAsia="Lato" w:hAnsi="Lato" w:cs="Lato"/>
+        </w:rPr>
+      </w:pPr>
+      <w:r>
+        <w:rPr>
+          <w:rFonts w:ascii="Lato" w:eastAsia="Lato" w:hAnsi="Lato" w:cs="Lato"/>
+        </w:rPr>
+        <w:t xml:space="preserve">                           </w:t>
+      </w:r>
+      <w:r>
+        <w:rPr>
+          <w:rFonts w:ascii="Lato" w:eastAsia="Lato" w:hAnsi="Lato" w:cs="Lato"/>
+        </w:rPr>
+        <w:t>linkedin.com/in/konradsopala/</w:t>
+      </w:r>
+      <w:r>
+        <w:rPr>
+          <w:rFonts w:ascii="Lato" w:eastAsia="Lato" w:hAnsi="Lato" w:cs="Lato"/>
+        </w:rPr>
+        <w:t>| github.com/</w:t>
+      </w:r>
+      <w:r>
+        <w:rPr>
+          <w:rFonts w:ascii="Lato" w:eastAsia="Lato" w:hAnsi="Lato" w:cs="Lato"/>
+        </w:rPr>
+        <w:t>konradsopala</w:t>
+      </w:r>
+      <w:r>
+        <w:rPr>
+          <w:rFonts w:ascii="Lato" w:eastAsia="Lato" w:hAnsi="Lato" w:cs="Lato"/>
+        </w:rPr>
+        <w:t xml:space="preserve"> </w:t>
       </w:r>
       <w:r>
         <w:rPr>
@@ -156,8 +182,22 @@
         <w:rPr>
           <w:rFonts w:ascii="Lato" w:eastAsia="Lato" w:hAnsi="Lato" w:cs="Lato"/>
         </w:rPr>
-        <w:t xml:space="preserve"> twitter.com/beardaway</w:t>
-      </w:r>
+        <w:t xml:space="preserve"> twitter.com/</w:t>
+      </w:r>
+      <w:r>
+        <w:rPr>
+          <w:rFonts w:ascii="Lato" w:eastAsia="Lato" w:hAnsi="Lato" w:cs="Lato"/>
+        </w:rPr>
+        <w:t>konradsopala</w:t>
+      </w:r>
+    </w:p>
+    <w:p>
+      <w:pPr>
+        <w:ind w:left="-1417" w:right="-1316" w:firstLine="141"/>
+        <w:rPr>
+          <w:rFonts w:ascii="Lato" w:eastAsia="Lato" w:hAnsi="Lato" w:cs="Lato"/>
+        </w:rPr>
+      </w:pPr>
     </w:p>
     <w:p>
       <w:pPr>
@@ -238,178 +278,6 @@
           <w:sz w:val="24"/>
           <w:szCs w:val="24"/>
         </w:rPr>
-        <w:t>Head of DevRel Research</w:t>
-      </w:r>
-      <w:r>
-        <w:rPr>
-          <w:rFonts w:ascii="Lato" w:eastAsia="Lato" w:hAnsi="Lato" w:cs="Lato"/>
-          <w:b/>
-          <w:sz w:val="24"/>
-          <w:szCs w:val="24"/>
-        </w:rPr>
-        <w:t xml:space="preserve">  </w:t>
-      </w:r>
-      <w:r>
-        <w:rPr>
-          <w:rFonts w:ascii="Lato" w:eastAsia="Lato" w:hAnsi="Lato" w:cs="Lato"/>
-          <w:b/>
-          <w:color w:val="4A86E8"/>
-          <w:sz w:val="24"/>
-          <w:szCs w:val="24"/>
-        </w:rPr>
-        <w:t>Devrel Space</w:t>
-      </w:r>
-      <w:r>
-        <w:rPr>
-          <w:rFonts w:ascii="Lato" w:eastAsia="Lato" w:hAnsi="Lato" w:cs="Lato"/>
-          <w:b/>
-          <w:sz w:val="24"/>
-          <w:szCs w:val="24"/>
-        </w:rPr>
-        <w:t xml:space="preserve">                                        </w:t>
-      </w:r>
-      <w:r>
-        <w:rPr>
-          <w:rFonts w:ascii="Lato" w:eastAsia="Lato" w:hAnsi="Lato" w:cs="Lato"/>
-          <w:b/>
-          <w:sz w:val="24"/>
-          <w:szCs w:val="24"/>
-        </w:rPr>
-        <w:t xml:space="preserve">    </w:t>
-      </w:r>
-      <w:r>
-        <w:rPr>
-          <w:rFonts w:ascii="Lato" w:eastAsia="Lato" w:hAnsi="Lato" w:cs="Lato"/>
-          <w:b/>
-          <w:sz w:val="24"/>
-          <w:szCs w:val="24"/>
-        </w:rPr>
-        <w:tab/>
-      </w:r>
-      <w:r>
-        <w:rPr>
-          <w:rFonts w:ascii="Lato" w:eastAsia="Lato" w:hAnsi="Lato" w:cs="Lato"/>
-          <w:b/>
-          <w:sz w:val="24"/>
-          <w:szCs w:val="24"/>
-        </w:rPr>
-        <w:tab/>
-      </w:r>
-      <w:r>
-        <w:rPr>
-          <w:rFonts w:ascii="Lato" w:eastAsia="Lato" w:hAnsi="Lato" w:cs="Lato"/>
-          <w:b/>
-          <w:sz w:val="24"/>
-          <w:szCs w:val="24"/>
-        </w:rPr>
-        <w:tab/>
-      </w:r>
-      <w:r>
-        <w:rPr>
-          <w:rFonts w:ascii="Lato" w:eastAsia="Lato" w:hAnsi="Lato" w:cs="Lato"/>
-          <w:b/>
-          <w:sz w:val="24"/>
-          <w:szCs w:val="24"/>
-        </w:rPr>
-        <w:t xml:space="preserve">          </w:t>
-      </w:r>
-      <w:bookmarkStart w:id="0" w:name="_GoBack"/>
-      <w:bookmarkEnd w:id="0"/>
-      <w:r>
-        <w:rPr>
-          <w:rFonts w:ascii="Lato" w:eastAsia="Lato" w:hAnsi="Lato" w:cs="Lato"/>
-          <w:b/>
-          <w:color w:val="666666"/>
-        </w:rPr>
-        <w:t>August</w:t>
-      </w:r>
-      <w:r>
-        <w:rPr>
-          <w:rFonts w:ascii="Lato" w:eastAsia="Lato" w:hAnsi="Lato" w:cs="Lato"/>
-          <w:b/>
-          <w:color w:val="666666"/>
-        </w:rPr>
-        <w:t xml:space="preserve"> 18’ - Present</w:t>
-      </w:r>
-    </w:p>
-    <w:p>
-      <w:pPr>
-        <w:ind w:left="-1417" w:right="-1316" w:firstLine="141"/>
-        <w:jc w:val="both"/>
-        <w:rPr>
-          <w:rFonts w:ascii="Lato" w:eastAsia="Lato" w:hAnsi="Lato" w:cs="Lato"/>
-        </w:rPr>
-      </w:pPr>
-      <w:r>
-        <w:rPr>
-          <w:rFonts w:ascii="Lato" w:eastAsia="Lato" w:hAnsi="Lato" w:cs="Lato"/>
-        </w:rPr>
-        <w:t xml:space="preserve"> </w:t>
-      </w:r>
-      <w:r>
-        <w:rPr>
-          <w:rFonts w:ascii="Lato" w:eastAsia="Lato" w:hAnsi="Lato" w:cs="Lato"/>
-        </w:rPr>
-        <w:t>It is an initiative I founded with core principle of researching developer relations field. Responsible for research of</w:t>
-      </w:r>
-    </w:p>
-    <w:p>
-      <w:pPr>
-        <w:ind w:left="-1417" w:right="-1316" w:firstLine="141"/>
-        <w:jc w:val="both"/>
-        <w:rPr>
-          <w:rFonts w:ascii="Lato" w:eastAsia="Lato" w:hAnsi="Lato" w:cs="Lato"/>
-        </w:rPr>
-      </w:pPr>
-      <w:r>
-        <w:rPr>
-          <w:rFonts w:ascii="Lato" w:eastAsia="Lato" w:hAnsi="Lato" w:cs="Lato"/>
-        </w:rPr>
-        <w:t xml:space="preserve"> </w:t>
-      </w:r>
-      <w:r>
-        <w:rPr>
-          <w:rFonts w:ascii="Lato" w:eastAsia="Lato" w:hAnsi="Lato" w:cs="Lato"/>
-        </w:rPr>
-        <w:t>current state of developer relations and developer ecosystems among companies making developer focused products.</w:t>
-      </w:r>
-    </w:p>
-    <w:p>
-      <w:pPr>
-        <w:ind w:left="-1417" w:right="-1316" w:firstLine="141"/>
-        <w:jc w:val="both"/>
-        <w:rPr>
-          <w:rFonts w:ascii="Lato" w:eastAsia="Lato" w:hAnsi="Lato" w:cs="Lato"/>
-        </w:rPr>
-      </w:pPr>
-    </w:p>
-    <w:p>
-      <w:pPr>
-        <w:ind w:left="-1417" w:right="-1316" w:firstLine="141"/>
-        <w:rPr>
-          <w:rFonts w:ascii="Lato" w:eastAsia="Lato" w:hAnsi="Lato" w:cs="Lato"/>
-          <w:b/>
-          <w:color w:val="666666"/>
-          <w:sz w:val="24"/>
-          <w:szCs w:val="24"/>
-        </w:rPr>
-      </w:pPr>
-      <w:r>
-        <w:rPr>
-          <w:rFonts w:ascii="Lato" w:eastAsia="Lato" w:hAnsi="Lato" w:cs="Lato"/>
-          <w:b/>
-          <w:sz w:val="24"/>
-          <w:szCs w:val="24"/>
-        </w:rPr>
-        <w:t xml:space="preserve"> </w:t>
-      </w:r>
-      <w:r>
-        <w:rPr>
-          <w:rFonts w:ascii="Lato" w:eastAsia="Lato" w:hAnsi="Lato" w:cs="Lato"/>
-          <w:b/>
-          <w:sz w:val="24"/>
-          <w:szCs w:val="24"/>
-        </w:rPr>
         <w:t xml:space="preserve">Senior </w:t>
       </w:r>
       <w:r>
@@ -419,16 +287,7 @@
           <w:sz w:val="24"/>
           <w:szCs w:val="24"/>
         </w:rPr>
-        <w:t>Developer Community Engineer</w:t>
-      </w:r>
-      <w:r>
-        <w:rPr>
-          <w:rFonts w:ascii="Lato" w:eastAsia="Lato" w:hAnsi="Lato" w:cs="Lato"/>
-          <w:b/>
-          <w:sz w:val="24"/>
-          <w:szCs w:val="24"/>
-        </w:rPr>
-        <w:t xml:space="preserve">  </w:t>
+        <w:t xml:space="preserve">Developer Community Engineer  </w:t>
       </w:r>
       <w:r>
         <w:rPr>
@@ -485,33 +344,190 @@
           <w:szCs w:val="24"/>
         </w:rPr>
         <w:tab/>
-        <w:t xml:space="preserve">                   </w:t>
-      </w:r>
-      <w:r>
-        <w:rPr>
-          <w:rFonts w:ascii="Lato" w:eastAsia="Lato" w:hAnsi="Lato" w:cs="Lato"/>
+        <w:t xml:space="preserve">         </w:t>
+      </w:r>
+      <w:r>
+        <w:rPr>
+          <w:rFonts w:ascii="Lato" w:eastAsia="Lato" w:hAnsi="Lato" w:cs="Lato"/>
+          <w:color w:val="4A86E8"/>
+          <w:sz w:val="24"/>
+          <w:szCs w:val="24"/>
+        </w:rPr>
+        <w:t xml:space="preserve"> </w:t>
+      </w:r>
+      <w:r>
+        <w:rPr>
+          <w:rFonts w:ascii="Lato" w:eastAsia="Lato" w:hAnsi="Lato" w:cs="Lato"/>
+          <w:b/>
           <w:color w:val="666666"/>
-          <w:sz w:val="24"/>
-          <w:szCs w:val="24"/>
-        </w:rPr>
-        <w:t xml:space="preserve"> </w:t>
-      </w:r>
-      <w:r>
-        <w:rPr>
-          <w:rFonts w:ascii="Lato" w:eastAsia="Lato" w:hAnsi="Lato" w:cs="Lato"/>
+        </w:rPr>
+        <w:t>October 18’ - Present</w:t>
+      </w:r>
+    </w:p>
+    <w:p>
+      <w:pPr>
+        <w:ind w:left="-1417" w:right="-1316" w:firstLine="141"/>
+        <w:jc w:val="both"/>
+        <w:rPr>
+          <w:rFonts w:ascii="Lato" w:eastAsia="Lato" w:hAnsi="Lato" w:cs="Lato"/>
+        </w:rPr>
+      </w:pPr>
+      <w:r>
+        <w:rPr>
+          <w:rFonts w:ascii="Lato" w:eastAsia="Lato" w:hAnsi="Lato" w:cs="Lato"/>
+        </w:rPr>
+        <w:t xml:space="preserve"> </w:t>
+      </w:r>
+      <w:r>
+        <w:rPr>
+          <w:rFonts w:ascii="Lato" w:eastAsia="Lato" w:hAnsi="Lato" w:cs="Lato"/>
+        </w:rPr>
+        <w:t xml:space="preserve">As a core team member of Community Team I’m responsible for developing MVC apps and scripts for developers </w:t>
+      </w:r>
+    </w:p>
+    <w:p>
+      <w:pPr>
+        <w:ind w:left="-1417" w:right="-1316" w:firstLine="141"/>
+        <w:jc w:val="both"/>
+        <w:rPr>
+          <w:rFonts w:ascii="Lato" w:eastAsia="Lato" w:hAnsi="Lato" w:cs="Lato"/>
+        </w:rPr>
+      </w:pPr>
+      <w:r>
+        <w:rPr>
+          <w:rFonts w:ascii="Lato" w:eastAsia="Lato" w:hAnsi="Lato" w:cs="Lato"/>
+        </w:rPr>
+        <w:t xml:space="preserve"> </w:t>
+      </w:r>
+      <w:r>
+        <w:rPr>
+          <w:rFonts w:ascii="Lato" w:eastAsia="Lato" w:hAnsi="Lato" w:cs="Lato"/>
+        </w:rPr>
+        <w:t>using Auth0 stack. I also co-lead the development of analytics and automations around community developer activities.</w:t>
+      </w:r>
+    </w:p>
+    <w:p>
+      <w:pPr>
+        <w:ind w:left="-1417" w:right="-1316" w:firstLine="141"/>
+        <w:rPr>
+          <w:rFonts w:ascii="Lato" w:eastAsia="Lato" w:hAnsi="Lato" w:cs="Lato"/>
+          <w:b/>
           <w:color w:val="666666"/>
-          <w:sz w:val="24"/>
-          <w:szCs w:val="24"/>
-        </w:rPr>
-        <w:t xml:space="preserve"> </w:t>
-      </w:r>
-      <w:r>
+          <w:sz w:val="32"/>
+          <w:szCs w:val="32"/>
+        </w:rPr>
+      </w:pPr>
+    </w:p>
+    <w:p>
+      <w:pPr>
+        <w:ind w:left="-1417" w:right="-1316" w:firstLine="141"/>
         <w:rPr>
           <w:rFonts w:ascii="Lato" w:eastAsia="Lato" w:hAnsi="Lato" w:cs="Lato"/>
           <w:b/>
           <w:color w:val="666666"/>
-        </w:rPr>
-        <w:t>October</w:t>
+          <w:sz w:val="24"/>
+          <w:szCs w:val="24"/>
+        </w:rPr>
+      </w:pPr>
+      <w:r>
+        <w:rPr>
+          <w:rFonts w:ascii="Lato" w:eastAsia="Lato" w:hAnsi="Lato" w:cs="Lato"/>
+          <w:b/>
+          <w:sz w:val="24"/>
+          <w:szCs w:val="24"/>
+        </w:rPr>
+        <w:t xml:space="preserve"> </w:t>
+      </w:r>
+      <w:r>
+        <w:rPr>
+          <w:rFonts w:ascii="Lato" w:eastAsia="Lato" w:hAnsi="Lato" w:cs="Lato"/>
+          <w:b/>
+          <w:sz w:val="24"/>
+          <w:szCs w:val="24"/>
+        </w:rPr>
+        <w:t>Research Engineer</w:t>
+      </w:r>
+      <w:r>
+        <w:rPr>
+          <w:rFonts w:ascii="Lato" w:eastAsia="Lato" w:hAnsi="Lato" w:cs="Lato"/>
+          <w:b/>
+          <w:sz w:val="24"/>
+          <w:szCs w:val="24"/>
+        </w:rPr>
+        <w:t xml:space="preserve">  </w:t>
+      </w:r>
+      <w:r>
+        <w:rPr>
+          <w:rFonts w:ascii="Lato" w:eastAsia="Lato" w:hAnsi="Lato" w:cs="Lato"/>
+          <w:b/>
+          <w:color w:val="4A86E8"/>
+          <w:sz w:val="24"/>
+          <w:szCs w:val="24"/>
+        </w:rPr>
+        <w:t>Devrel Space</w:t>
+      </w:r>
+      <w:r>
+        <w:rPr>
+          <w:rFonts w:ascii="Lato" w:eastAsia="Lato" w:hAnsi="Lato" w:cs="Lato"/>
+          <w:b/>
+          <w:sz w:val="24"/>
+          <w:szCs w:val="24"/>
+        </w:rPr>
+        <w:t xml:space="preserve">                                        </w:t>
+      </w:r>
+      <w:r>
+        <w:rPr>
+          <w:rFonts w:ascii="Lato" w:eastAsia="Lato" w:hAnsi="Lato" w:cs="Lato"/>
+          <w:b/>
+          <w:sz w:val="24"/>
+          <w:szCs w:val="24"/>
+        </w:rPr>
+        <w:t xml:space="preserve">    </w:t>
+      </w:r>
+      <w:r>
+        <w:rPr>
+          <w:rFonts w:ascii="Lato" w:eastAsia="Lato" w:hAnsi="Lato" w:cs="Lato"/>
+          <w:b/>
+          <w:sz w:val="24"/>
+          <w:szCs w:val="24"/>
+        </w:rPr>
+        <w:tab/>
+      </w:r>
+      <w:r>
+        <w:rPr>
+          <w:rFonts w:ascii="Lato" w:eastAsia="Lato" w:hAnsi="Lato" w:cs="Lato"/>
+          <w:b/>
+          <w:sz w:val="24"/>
+          <w:szCs w:val="24"/>
+        </w:rPr>
+        <w:tab/>
+      </w:r>
+      <w:r>
+        <w:rPr>
+          <w:rFonts w:ascii="Lato" w:eastAsia="Lato" w:hAnsi="Lato" w:cs="Lato"/>
+          <w:b/>
+          <w:sz w:val="24"/>
+          <w:szCs w:val="24"/>
+        </w:rPr>
+        <w:tab/>
+      </w:r>
+      <w:r>
+        <w:rPr>
+          <w:rFonts w:ascii="Lato" w:eastAsia="Lato" w:hAnsi="Lato" w:cs="Lato"/>
+          <w:b/>
+          <w:sz w:val="24"/>
+          <w:szCs w:val="24"/>
+        </w:rPr>
+        <w:t xml:space="preserve">            </w:t>
+      </w:r>
+      <w:r>
+        <w:rPr>
+          <w:rFonts w:ascii="Lato" w:eastAsia="Lato" w:hAnsi="Lato" w:cs="Lato"/>
+          <w:b/>
+          <w:sz w:val="24"/>
+          <w:szCs w:val="24"/>
+        </w:rPr>
+        <w:t xml:space="preserve">             </w:t>
       </w:r>
       <w:r>
         <w:rPr>
@@ -519,6 +535,14 @@
           <w:b/>
           <w:color w:val="666666"/>
         </w:rPr>
+        <w:t>August</w:t>
+      </w:r>
+      <w:r>
+        <w:rPr>
+          <w:rFonts w:ascii="Lato" w:eastAsia="Lato" w:hAnsi="Lato" w:cs="Lato"/>
+          <w:b/>
+          <w:color w:val="666666"/>
+        </w:rPr>
         <w:t xml:space="preserve"> 18’ - Present</w:t>
       </w:r>
     </w:p>
@@ -540,7 +564,13 @@
         <w:rPr>
           <w:rFonts w:ascii="Lato" w:eastAsia="Lato" w:hAnsi="Lato" w:cs="Lato"/>
         </w:rPr>
-        <w:t xml:space="preserve">As a core team member of Community Team I’m responsible for developing MVC apps and scripts for developers </w:t>
+        <w:t xml:space="preserve">It is an initiative I founded with core principle of researching developer relations field. Responsible for </w:t>
+      </w:r>
+      <w:r>
+        <w:rPr>
+          <w:rFonts w:ascii="Lato" w:eastAsia="Lato" w:hAnsi="Lato" w:cs="Lato"/>
+        </w:rPr>
+        <w:t>developer</w:t>
       </w:r>
     </w:p>
     <w:p>
@@ -561,228 +591,18 @@
         <w:rPr>
           <w:rFonts w:ascii="Lato" w:eastAsia="Lato" w:hAnsi="Lato" w:cs="Lato"/>
         </w:rPr>
-        <w:t>using Auth0 stack. I also co-lead the development of analytics and automations around community developer activities.</w:t>
-      </w:r>
-    </w:p>
-    <w:p>
-      <w:pPr>
-        <w:ind w:left="-1417" w:right="-1316" w:firstLine="141"/>
-        <w:jc w:val="both"/>
-        <w:rPr>
-          <w:rFonts w:ascii="Lato" w:eastAsia="Lato" w:hAnsi="Lato" w:cs="Lato"/>
-        </w:rPr>
-      </w:pPr>
-    </w:p>
-    <w:p>
-      <w:pPr>
-        <w:ind w:left="-1417" w:right="-1316" w:firstLine="141"/>
-        <w:rPr>
-          <w:rFonts w:ascii="Lato" w:eastAsia="Lato" w:hAnsi="Lato" w:cs="Lato"/>
-          <w:b/>
-          <w:sz w:val="24"/>
-          <w:szCs w:val="24"/>
-        </w:rPr>
-      </w:pPr>
-      <w:r>
-        <w:rPr>
-          <w:rFonts w:ascii="Lato" w:eastAsia="Lato" w:hAnsi="Lato" w:cs="Lato"/>
-          <w:b/>
-          <w:sz w:val="24"/>
-          <w:szCs w:val="24"/>
-        </w:rPr>
-        <w:t xml:space="preserve"> </w:t>
-      </w:r>
-      <w:r>
-        <w:rPr>
-          <w:rFonts w:ascii="Lato" w:eastAsia="Lato" w:hAnsi="Lato" w:cs="Lato"/>
-          <w:b/>
-          <w:sz w:val="24"/>
-          <w:szCs w:val="24"/>
-        </w:rPr>
-        <w:t>Developer Campus Expert</w:t>
-      </w:r>
-      <w:r>
-        <w:rPr>
-          <w:rFonts w:ascii="Lato" w:eastAsia="Lato" w:hAnsi="Lato" w:cs="Lato"/>
-          <w:b/>
-          <w:sz w:val="24"/>
-          <w:szCs w:val="24"/>
-        </w:rPr>
-        <w:t xml:space="preserve">  </w:t>
-      </w:r>
-      <w:r>
-        <w:rPr>
-          <w:rFonts w:ascii="Lato" w:eastAsia="Lato" w:hAnsi="Lato" w:cs="Lato"/>
-          <w:b/>
-          <w:color w:val="4A86E8"/>
-          <w:sz w:val="24"/>
-          <w:szCs w:val="24"/>
-        </w:rPr>
-        <w:t>GitHub</w:t>
-      </w:r>
-      <w:r>
-        <w:rPr>
-          <w:rFonts w:ascii="Lato" w:eastAsia="Lato" w:hAnsi="Lato" w:cs="Lato"/>
-          <w:color w:val="4A86E8"/>
-          <w:sz w:val="24"/>
-          <w:szCs w:val="24"/>
-        </w:rPr>
-        <w:tab/>
-      </w:r>
-      <w:r>
-        <w:rPr>
-          <w:rFonts w:ascii="Lato" w:eastAsia="Lato" w:hAnsi="Lato" w:cs="Lato"/>
-          <w:color w:val="4A86E8"/>
-          <w:sz w:val="24"/>
-          <w:szCs w:val="24"/>
-        </w:rPr>
-        <w:tab/>
-        <w:t xml:space="preserve">   </w:t>
-      </w:r>
-      <w:r>
-        <w:rPr>
-          <w:rFonts w:ascii="Lato" w:eastAsia="Lato" w:hAnsi="Lato" w:cs="Lato"/>
-          <w:color w:val="4A86E8"/>
-          <w:sz w:val="24"/>
-          <w:szCs w:val="24"/>
-        </w:rPr>
-        <w:tab/>
-      </w:r>
-      <w:r>
-        <w:rPr>
-          <w:rFonts w:ascii="Lato" w:eastAsia="Lato" w:hAnsi="Lato" w:cs="Lato"/>
-          <w:color w:val="4A86E8"/>
-          <w:sz w:val="24"/>
-          <w:szCs w:val="24"/>
-        </w:rPr>
-        <w:tab/>
-      </w:r>
-      <w:r>
-        <w:rPr>
-          <w:rFonts w:ascii="Lato" w:eastAsia="Lato" w:hAnsi="Lato" w:cs="Lato"/>
-          <w:color w:val="4A86E8"/>
-          <w:sz w:val="24"/>
-          <w:szCs w:val="24"/>
-        </w:rPr>
-        <w:tab/>
-        <w:t xml:space="preserve">                                 </w:t>
-      </w:r>
-      <w:r>
-        <w:rPr>
-          <w:rFonts w:ascii="Lato" w:eastAsia="Lato" w:hAnsi="Lato" w:cs="Lato"/>
-          <w:color w:val="4A86E8"/>
-          <w:sz w:val="24"/>
-          <w:szCs w:val="24"/>
-        </w:rPr>
-        <w:t xml:space="preserve">    </w:t>
-      </w:r>
-      <w:r>
-        <w:rPr>
-          <w:rFonts w:ascii="Lato" w:eastAsia="Lato" w:hAnsi="Lato" w:cs="Lato"/>
-          <w:color w:val="4A86E8"/>
-          <w:sz w:val="24"/>
-          <w:szCs w:val="24"/>
-        </w:rPr>
-        <w:t xml:space="preserve"> </w:t>
-      </w:r>
-      <w:r>
-        <w:rPr>
-          <w:rFonts w:ascii="Lato" w:eastAsia="Lato" w:hAnsi="Lato" w:cs="Lato"/>
-          <w:color w:val="4A86E8"/>
-          <w:sz w:val="24"/>
-          <w:szCs w:val="24"/>
-        </w:rPr>
-        <w:t xml:space="preserve">  </w:t>
-      </w:r>
-      <w:r>
-        <w:rPr>
-          <w:rFonts w:ascii="Lato" w:eastAsia="Lato" w:hAnsi="Lato" w:cs="Lato"/>
-          <w:b/>
-          <w:color w:val="666666"/>
-        </w:rPr>
-        <w:t>June 18’ - June</w:t>
-      </w:r>
-      <w:r>
-        <w:rPr>
-          <w:rFonts w:ascii="Lato" w:eastAsia="Lato" w:hAnsi="Lato" w:cs="Lato"/>
-          <w:b/>
-          <w:color w:val="666666"/>
-        </w:rPr>
-        <w:t xml:space="preserve"> 1</w:t>
-      </w:r>
-      <w:r>
-        <w:rPr>
-          <w:rFonts w:ascii="Lato" w:eastAsia="Lato" w:hAnsi="Lato" w:cs="Lato"/>
-          <w:b/>
-          <w:color w:val="666666"/>
-        </w:rPr>
-        <w:t>9</w:t>
-      </w:r>
-      <w:r>
-        <w:rPr>
-          <w:rFonts w:ascii="Lato" w:eastAsia="Lato" w:hAnsi="Lato" w:cs="Lato"/>
-          <w:b/>
-        </w:rPr>
-        <w:t>’</w:t>
-      </w:r>
-    </w:p>
-    <w:p>
-      <w:pPr>
-        <w:ind w:left="-1417" w:right="-1316" w:firstLine="141"/>
-        <w:jc w:val="both"/>
-        <w:rPr>
-          <w:rFonts w:ascii="Lato" w:eastAsia="Lato" w:hAnsi="Lato" w:cs="Lato"/>
-        </w:rPr>
-      </w:pPr>
-      <w:r>
-        <w:rPr>
-          <w:rFonts w:ascii="Lato" w:eastAsia="Lato" w:hAnsi="Lato" w:cs="Lato"/>
-        </w:rPr>
-        <w:t xml:space="preserve"> </w:t>
-      </w:r>
-      <w:r>
-        <w:rPr>
-          <w:rFonts w:ascii="Lato" w:eastAsia="Lato" w:hAnsi="Lato" w:cs="Lato"/>
-        </w:rPr>
-        <w:t xml:space="preserve">Responsible for empowering local student hackers. Evangelising local </w:t>
-      </w:r>
-      <w:r>
-        <w:rPr>
-          <w:rFonts w:ascii="Lato" w:eastAsia="Lato" w:hAnsi="Lato" w:cs="Lato"/>
-        </w:rPr>
-        <w:t xml:space="preserve">students on tech and community </w:t>
-      </w:r>
-      <w:r>
-        <w:rPr>
-          <w:rFonts w:ascii="Lato" w:eastAsia="Lato" w:hAnsi="Lato" w:cs="Lato"/>
-        </w:rPr>
-        <w:t xml:space="preserve">leadership, </w:t>
-      </w:r>
-    </w:p>
-    <w:p>
-      <w:pPr>
-        <w:ind w:left="-1417" w:right="-1316" w:firstLine="141"/>
-        <w:jc w:val="both"/>
-        <w:rPr>
-          <w:rFonts w:ascii="Lato" w:eastAsia="Lato" w:hAnsi="Lato" w:cs="Lato"/>
-        </w:rPr>
-      </w:pPr>
-      <w:r>
-        <w:rPr>
-          <w:rFonts w:ascii="Lato" w:eastAsia="Lato" w:hAnsi="Lato" w:cs="Lato"/>
-        </w:rPr>
-        <w:t xml:space="preserve"> </w:t>
-      </w:r>
-      <w:r>
-        <w:rPr>
-          <w:rFonts w:ascii="Lato" w:eastAsia="Lato" w:hAnsi="Lato" w:cs="Lato"/>
-        </w:rPr>
-        <w:t>core values of sustainable communities and  helping them become responsible  tech, team and community leaders.</w:t>
-      </w:r>
-    </w:p>
-    <w:p>
-      <w:pPr>
-        <w:ind w:left="-1417" w:right="-1316" w:firstLine="141"/>
+        <w:t>ecosystem analysis as well as testing different developer SDKs from developer experience perspective</w:t>
+      </w:r>
+      <w:r>
+        <w:rPr>
+          <w:rFonts w:ascii="Lato" w:eastAsia="Lato" w:hAnsi="Lato" w:cs="Lato"/>
+        </w:rPr>
+        <w:t>.</w:t>
+      </w:r>
+    </w:p>
+    <w:p>
+      <w:pPr>
+        <w:ind w:right="-1316"/>
         <w:jc w:val="both"/>
         <w:rPr>
           <w:rFonts w:ascii="Lato" w:eastAsia="Lato" w:hAnsi="Lato" w:cs="Lato"/>
@@ -905,11 +725,10 @@
       <w:r>
         <w:rPr>
           <w:rFonts w:ascii="Lato" w:eastAsia="Lato" w:hAnsi="Lato" w:cs="Lato"/>
+          <w:b/>
           <w:color w:val="666666"/>
-          <w:sz w:val="24"/>
-          <w:szCs w:val="24"/>
-        </w:rPr>
-        <w:t xml:space="preserve">   </w:t>
+        </w:rPr>
+        <w:t xml:space="preserve">May 17’ - </w:t>
       </w:r>
       <w:r>
         <w:rPr>
@@ -917,7 +736,7 @@
           <w:b/>
           <w:color w:val="666666"/>
         </w:rPr>
-        <w:t xml:space="preserve">May 17’ - </w:t>
+        <w:t>May</w:t>
       </w:r>
       <w:r>
         <w:rPr>
@@ -925,14 +744,6 @@
           <w:b/>
           <w:color w:val="666666"/>
         </w:rPr>
-        <w:t>May</w:t>
-      </w:r>
-      <w:r>
-        <w:rPr>
-          <w:rFonts w:ascii="Lato" w:eastAsia="Lato" w:hAnsi="Lato" w:cs="Lato"/>
-          <w:b/>
-          <w:color w:val="666666"/>
-        </w:rPr>
         <w:t xml:space="preserve"> 18’</w:t>
       </w:r>
     </w:p>
@@ -998,204 +809,6 @@
           <w:rFonts w:ascii="Lato" w:eastAsia="Lato" w:hAnsi="Lato" w:cs="Lato"/>
           <w:sz w:val="24"/>
           <w:szCs w:val="24"/>
-        </w:rPr>
-      </w:pPr>
-      <w:r>
-        <w:rPr>
-          <w:rFonts w:ascii="Lato" w:eastAsia="Lato" w:hAnsi="Lato" w:cs="Lato"/>
-        </w:rPr>
-        <w:tab/>
-      </w:r>
-    </w:p>
-    <w:p>
-      <w:pPr>
-        <w:ind w:left="-1417" w:right="-1316" w:firstLine="141"/>
-        <w:rPr>
-          <w:rFonts w:ascii="Lato" w:eastAsia="Lato" w:hAnsi="Lato" w:cs="Lato"/>
-          <w:sz w:val="24"/>
-          <w:szCs w:val="24"/>
-        </w:rPr>
-      </w:pPr>
-      <w:r>
-        <w:rPr>
-          <w:rFonts w:ascii="Lato" w:eastAsia="Lato" w:hAnsi="Lato" w:cs="Lato"/>
-          <w:b/>
-          <w:sz w:val="24"/>
-          <w:szCs w:val="24"/>
-        </w:rPr>
-        <w:t xml:space="preserve"> </w:t>
-      </w:r>
-      <w:r>
-        <w:rPr>
-          <w:rFonts w:ascii="Lato" w:eastAsia="Lato" w:hAnsi="Lato" w:cs="Lato"/>
-          <w:b/>
-          <w:sz w:val="24"/>
-          <w:szCs w:val="24"/>
-        </w:rPr>
-        <w:t xml:space="preserve">Developer Advocate  </w:t>
-      </w:r>
-      <w:r>
-        <w:rPr>
-          <w:rFonts w:ascii="Lato" w:eastAsia="Lato" w:hAnsi="Lato" w:cs="Lato"/>
-          <w:b/>
-          <w:color w:val="4A86E8"/>
-          <w:sz w:val="24"/>
-          <w:szCs w:val="24"/>
-        </w:rPr>
-        <w:t>AGHacks 2015</w:t>
-      </w:r>
-      <w:r>
-        <w:rPr>
-          <w:rFonts w:ascii="Lato" w:eastAsia="Lato" w:hAnsi="Lato" w:cs="Lato"/>
-          <w:color w:val="4A86E8"/>
-          <w:sz w:val="24"/>
-          <w:szCs w:val="24"/>
-        </w:rPr>
-        <w:tab/>
-      </w:r>
-      <w:r>
-        <w:rPr>
-          <w:rFonts w:ascii="Lato" w:eastAsia="Lato" w:hAnsi="Lato" w:cs="Lato"/>
-          <w:color w:val="4A86E8"/>
-          <w:sz w:val="24"/>
-          <w:szCs w:val="24"/>
-        </w:rPr>
-        <w:tab/>
-        <w:t xml:space="preserve">                                    </w:t>
-      </w:r>
-      <w:r>
-        <w:rPr>
-          <w:rFonts w:ascii="Lato" w:eastAsia="Lato" w:hAnsi="Lato" w:cs="Lato"/>
-          <w:color w:val="4A86E8"/>
-          <w:sz w:val="24"/>
-          <w:szCs w:val="24"/>
-        </w:rPr>
-        <w:t xml:space="preserve">                  </w:t>
-      </w:r>
-      <w:r>
-        <w:rPr>
-          <w:rFonts w:ascii="Lato" w:eastAsia="Lato" w:hAnsi="Lato" w:cs="Lato"/>
-          <w:color w:val="4A86E8"/>
-          <w:sz w:val="24"/>
-          <w:szCs w:val="24"/>
-        </w:rPr>
-        <w:t xml:space="preserve">  </w:t>
-      </w:r>
-      <w:r>
-        <w:rPr>
-          <w:rFonts w:ascii="Lato" w:eastAsia="Lato" w:hAnsi="Lato" w:cs="Lato"/>
-          <w:color w:val="4A86E8"/>
-          <w:sz w:val="24"/>
-          <w:szCs w:val="24"/>
-        </w:rPr>
-        <w:t xml:space="preserve">     </w:t>
-      </w:r>
-      <w:r>
-        <w:rPr>
-          <w:rFonts w:ascii="Lato" w:eastAsia="Lato" w:hAnsi="Lato" w:cs="Lato"/>
-          <w:b/>
-          <w:color w:val="666666"/>
-        </w:rPr>
-        <w:t xml:space="preserve">November 14’ - </w:t>
-      </w:r>
-      <w:r>
-        <w:rPr>
-          <w:rFonts w:ascii="Lato" w:eastAsia="Lato" w:hAnsi="Lato" w:cs="Lato"/>
-          <w:b/>
-          <w:color w:val="666666"/>
-        </w:rPr>
-        <w:t>December</w:t>
-      </w:r>
-      <w:r>
-        <w:rPr>
-          <w:rFonts w:ascii="Lato" w:eastAsia="Lato" w:hAnsi="Lato" w:cs="Lato"/>
-          <w:b/>
-          <w:color w:val="666666"/>
-        </w:rPr>
-        <w:t xml:space="preserve"> </w:t>
-      </w:r>
-      <w:r>
-        <w:rPr>
-          <w:rFonts w:ascii="Lato" w:eastAsia="Lato" w:hAnsi="Lato" w:cs="Lato"/>
-          <w:b/>
-          <w:color w:val="666666"/>
-        </w:rPr>
-        <w:t>15</w:t>
-      </w:r>
-      <w:r>
-        <w:rPr>
-          <w:rFonts w:ascii="Lato" w:eastAsia="Lato" w:hAnsi="Lato" w:cs="Lato"/>
-        </w:rPr>
-        <w:t>’</w:t>
-      </w:r>
-    </w:p>
-    <w:p>
-      <w:pPr>
-        <w:ind w:left="-1417" w:right="-1316" w:firstLine="141"/>
-        <w:jc w:val="both"/>
-        <w:rPr>
-          <w:rFonts w:ascii="Lato" w:eastAsia="Lato" w:hAnsi="Lato" w:cs="Lato"/>
-        </w:rPr>
-      </w:pPr>
-      <w:r>
-        <w:rPr>
-          <w:rFonts w:ascii="Lato" w:eastAsia="Lato" w:hAnsi="Lato" w:cs="Lato"/>
-        </w:rPr>
-        <w:t xml:space="preserve"> </w:t>
-      </w:r>
-      <w:r>
-        <w:rPr>
-          <w:rFonts w:ascii="Lato" w:eastAsia="Lato" w:hAnsi="Lato" w:cs="Lato"/>
-        </w:rPr>
-        <w:t>Responsible</w:t>
-      </w:r>
-      <w:r>
-        <w:rPr>
-          <w:rFonts w:ascii="Lato" w:eastAsia="Lato" w:hAnsi="Lato" w:cs="Lato"/>
-        </w:rPr>
-        <w:t xml:space="preserve"> for hacker outreach and hacker experience</w:t>
-      </w:r>
-      <w:r>
-        <w:rPr>
-          <w:rFonts w:ascii="Lato" w:eastAsia="Lato" w:hAnsi="Lato" w:cs="Lato"/>
-        </w:rPr>
-        <w:t xml:space="preserve"> during hackathon</w:t>
-      </w:r>
-      <w:r>
-        <w:rPr>
-          <w:rFonts w:ascii="Lato" w:eastAsia="Lato" w:hAnsi="Lato" w:cs="Lato"/>
-        </w:rPr>
-        <w:t xml:space="preserve"> (530 people). I was also co-responsible for </w:t>
-      </w:r>
-    </w:p>
-    <w:p>
-      <w:pPr>
-        <w:ind w:left="-1417" w:right="-1316" w:firstLine="141"/>
-        <w:jc w:val="both"/>
-        <w:rPr>
-          <w:rFonts w:ascii="Lato" w:eastAsia="Lato" w:hAnsi="Lato" w:cs="Lato"/>
-        </w:rPr>
-      </w:pPr>
-      <w:r>
-        <w:rPr>
-          <w:rFonts w:ascii="Lato" w:eastAsia="Lato" w:hAnsi="Lato" w:cs="Lato"/>
-        </w:rPr>
-        <w:t xml:space="preserve"> </w:t>
-      </w:r>
-      <w:r>
-        <w:rPr>
-          <w:rFonts w:ascii="Lato" w:eastAsia="Lato" w:hAnsi="Lato" w:cs="Lato"/>
-        </w:rPr>
-        <w:t>fundraising and social media management. During hackathon I led 30 volunteers group in providing support for hackers.</w:t>
-      </w:r>
-    </w:p>
-    <w:p>
-      <w:pPr>
-        <w:ind w:left="-1417" w:right="-1316" w:firstLine="141"/>
-        <w:rPr>
-          <w:rFonts w:ascii="Lato" w:eastAsia="Lato" w:hAnsi="Lato" w:cs="Lato"/>
-          <w:sz w:val="26"/>
-          <w:szCs w:val="26"/>
         </w:rPr>
       </w:pPr>
     </w:p>
@@ -1292,13 +905,7 @@
         <w:rPr>
           <w:rFonts w:ascii="Lato" w:eastAsia="Lato" w:hAnsi="Lato" w:cs="Lato"/>
         </w:rPr>
-        <w:t>Python, Swift, JavaScript</w:t>
-      </w:r>
-      <w:r>
-        <w:rPr>
-          <w:rFonts w:ascii="Lato" w:eastAsia="Lato" w:hAnsi="Lato" w:cs="Lato"/>
-        </w:rPr>
-        <w:t>,</w:t>
+        <w:t>Python, Swift,</w:t>
       </w:r>
       <w:r>
         <w:rPr>
@@ -1599,6 +1206,93 @@
           <w:sz w:val="24"/>
           <w:szCs w:val="24"/>
         </w:rPr>
+        <w:t>AngelHack Cracow 2018:</w:t>
+      </w:r>
+      <w:r>
+        <w:rPr>
+          <w:rFonts w:ascii="Lato" w:eastAsia="Lato" w:hAnsi="Lato" w:cs="Lato"/>
+          <w:b/>
+        </w:rPr>
+        <w:t xml:space="preserve"> </w:t>
+      </w:r>
+      <w:r>
+        <w:rPr>
+          <w:rFonts w:ascii="Lato" w:eastAsia="Lato" w:hAnsi="Lato" w:cs="Lato"/>
+        </w:rPr>
+        <w:t>organized a 70-people regional hackathon - AngelHack Global Hackathon Series</w:t>
+      </w:r>
+    </w:p>
+    <w:p>
+      <w:pPr>
+        <w:ind w:left="-1417" w:right="-1316" w:firstLine="141"/>
+        <w:rPr>
+          <w:rFonts w:ascii="Lato" w:eastAsia="Lato" w:hAnsi="Lato" w:cs="Lato"/>
+        </w:rPr>
+      </w:pPr>
+      <w:r>
+        <w:rPr>
+          <w:rFonts w:ascii="Lato" w:eastAsia="Lato" w:hAnsi="Lato" w:cs="Lato"/>
+          <w:b/>
+          <w:sz w:val="24"/>
+          <w:szCs w:val="24"/>
+        </w:rPr>
+        <w:t xml:space="preserve"> </w:t>
+      </w:r>
+      <w:r>
+        <w:rPr>
+          <w:rFonts w:ascii="Lato" w:eastAsia="Lato" w:hAnsi="Lato" w:cs="Lato"/>
+          <w:b/>
+          <w:sz w:val="24"/>
+          <w:szCs w:val="24"/>
+        </w:rPr>
+        <w:t>MLH Local Hack Day 2017</w:t>
+      </w:r>
+      <w:r>
+        <w:rPr>
+          <w:rFonts w:ascii="Lato" w:eastAsia="Lato" w:hAnsi="Lato" w:cs="Lato"/>
+          <w:b/>
+          <w:sz w:val="24"/>
+          <w:szCs w:val="24"/>
+        </w:rPr>
+        <w:t>:</w:t>
+      </w:r>
+      <w:r>
+        <w:rPr>
+          <w:rFonts w:ascii="Lato" w:eastAsia="Lato" w:hAnsi="Lato" w:cs="Lato"/>
+          <w:b/>
+        </w:rPr>
+        <w:t xml:space="preserve"> </w:t>
+      </w:r>
+      <w:r>
+        <w:rPr>
+          <w:rFonts w:ascii="Lato" w:eastAsia="Lato" w:hAnsi="Lato" w:cs="Lato"/>
+        </w:rPr>
+        <w:t>organized local hackathon at University of Science and Technology (80 people)</w:t>
+      </w:r>
+    </w:p>
+    <w:p>
+      <w:pPr>
+        <w:ind w:left="-1417" w:right="-1316" w:firstLine="141"/>
+        <w:rPr>
+          <w:rFonts w:ascii="Lato" w:eastAsia="Lato" w:hAnsi="Lato" w:cs="Lato"/>
+        </w:rPr>
+      </w:pPr>
+      <w:r>
+        <w:rPr>
+          <w:rFonts w:ascii="Lato" w:eastAsia="Lato" w:hAnsi="Lato" w:cs="Lato"/>
+          <w:b/>
+          <w:sz w:val="24"/>
+          <w:szCs w:val="24"/>
+        </w:rPr>
+        <w:t xml:space="preserve"> </w:t>
+      </w:r>
+      <w:r>
+        <w:rPr>
+          <w:rFonts w:ascii="Lato" w:eastAsia="Lato" w:hAnsi="Lato" w:cs="Lato"/>
+          <w:b/>
+          <w:sz w:val="24"/>
+          <w:szCs w:val="24"/>
+        </w:rPr>
         <w:t>AGHacks 2015:</w:t>
       </w:r>
       <w:r>
@@ -1634,87 +1328,165 @@
           <w:rFonts w:ascii="Lato" w:eastAsia="Lato" w:hAnsi="Lato" w:cs="Lato"/>
         </w:rPr>
       </w:pPr>
-      <w:r>
-        <w:rPr>
-          <w:rFonts w:ascii="Lato" w:eastAsia="Lato" w:hAnsi="Lato" w:cs="Lato"/>
-          <w:b/>
-          <w:sz w:val="24"/>
-          <w:szCs w:val="24"/>
-        </w:rPr>
-        <w:t xml:space="preserve"> </w:t>
-      </w:r>
-      <w:r>
-        <w:rPr>
-          <w:rFonts w:ascii="Lato" w:eastAsia="Lato" w:hAnsi="Lato" w:cs="Lato"/>
-          <w:b/>
-          <w:sz w:val="24"/>
-          <w:szCs w:val="24"/>
-        </w:rPr>
-        <w:t>AGH Local Hack Day 2017:</w:t>
-      </w:r>
-      <w:r>
-        <w:rPr>
-          <w:rFonts w:ascii="Lato" w:eastAsia="Lato" w:hAnsi="Lato" w:cs="Lato"/>
-          <w:b/>
-        </w:rPr>
-        <w:t xml:space="preserve"> </w:t>
-      </w:r>
-      <w:r>
-        <w:rPr>
-          <w:rFonts w:ascii="Lato" w:eastAsia="Lato" w:hAnsi="Lato" w:cs="Lato"/>
-        </w:rPr>
-        <w:t>organized 80 people hackathon for local student hackers community</w:t>
-      </w:r>
-    </w:p>
-    <w:p>
-      <w:pPr>
-        <w:ind w:left="-1417" w:right="-1316" w:firstLine="141"/>
-        <w:rPr>
-          <w:rFonts w:ascii="Lato" w:eastAsia="Lato" w:hAnsi="Lato" w:cs="Lato"/>
-        </w:rPr>
-      </w:pPr>
-      <w:r>
-        <w:rPr>
-          <w:rFonts w:ascii="Lato" w:eastAsia="Lato" w:hAnsi="Lato" w:cs="Lato"/>
-          <w:b/>
-          <w:sz w:val="24"/>
-          <w:szCs w:val="24"/>
-        </w:rPr>
-        <w:t xml:space="preserve"> </w:t>
-      </w:r>
-      <w:r>
-        <w:rPr>
-          <w:rFonts w:ascii="Lato" w:eastAsia="Lato" w:hAnsi="Lato" w:cs="Lato"/>
-          <w:b/>
-          <w:sz w:val="24"/>
-          <w:szCs w:val="24"/>
-        </w:rPr>
-        <w:t>AngelHack Cracow 2018:</w:t>
-      </w:r>
-      <w:r>
-        <w:rPr>
-          <w:rFonts w:ascii="Lato" w:eastAsia="Lato" w:hAnsi="Lato" w:cs="Lato"/>
-          <w:b/>
-        </w:rPr>
-        <w:t xml:space="preserve"> </w:t>
-      </w:r>
-      <w:r>
-        <w:rPr>
-          <w:rFonts w:ascii="Lato" w:eastAsia="Lato" w:hAnsi="Lato" w:cs="Lato"/>
-        </w:rPr>
-        <w:t xml:space="preserve">organized a </w:t>
-      </w:r>
-      <w:r>
-        <w:rPr>
-          <w:rFonts w:ascii="Lato" w:eastAsia="Lato" w:hAnsi="Lato" w:cs="Lato"/>
-        </w:rPr>
-        <w:t xml:space="preserve">70-people regional hackathon - </w:t>
-      </w:r>
-      <w:r>
-        <w:rPr>
-          <w:rFonts w:ascii="Lato" w:eastAsia="Lato" w:hAnsi="Lato" w:cs="Lato"/>
-        </w:rPr>
-        <w:t>AngelHack Global Hackathon Series</w:t>
+    </w:p>
+    <w:p>
+      <w:pPr>
+        <w:ind w:left="-1417" w:right="-1316" w:firstLine="141"/>
+        <w:rPr>
+          <w:rFonts w:ascii="Lato" w:eastAsia="Lato" w:hAnsi="Lato" w:cs="Lato"/>
+          <w:b/>
+          <w:color w:val="666666"/>
+          <w:sz w:val="28"/>
+          <w:szCs w:val="28"/>
+        </w:rPr>
+      </w:pPr>
+      <w:r>
+        <w:rPr>
+          <w:rFonts w:ascii="Lato" w:eastAsia="Lato" w:hAnsi="Lato" w:cs="Lato"/>
+          <w:b/>
+          <w:color w:val="4A86E8"/>
+          <w:sz w:val="28"/>
+          <w:szCs w:val="28"/>
+        </w:rPr>
+        <w:t xml:space="preserve"> </w:t>
+      </w:r>
+      <w:r>
+        <w:rPr>
+          <w:rFonts w:ascii="Lato" w:eastAsia="Lato" w:hAnsi="Lato" w:cs="Lato"/>
+          <w:b/>
+          <w:color w:val="4A86E8"/>
+          <w:sz w:val="28"/>
+          <w:szCs w:val="28"/>
+        </w:rPr>
+        <w:t>Voluntary</w:t>
+      </w:r>
+      <w:r>
+        <w:rPr>
+          <w:rFonts w:ascii="Lato" w:eastAsia="Lato" w:hAnsi="Lato" w:cs="Lato"/>
+          <w:b/>
+          <w:color w:val="4A86E8"/>
+          <w:sz w:val="28"/>
+          <w:szCs w:val="28"/>
+        </w:rPr>
+        <w:t xml:space="preserve"> </w:t>
+      </w:r>
+      <w:r>
+        <w:rPr>
+          <w:rFonts w:ascii="Lato" w:eastAsia="Lato" w:hAnsi="Lato" w:cs="Lato"/>
+          <w:b/>
+          <w:color w:val="666666"/>
+          <w:sz w:val="28"/>
+          <w:szCs w:val="28"/>
+        </w:rPr>
+        <w:t>|</w:t>
+      </w:r>
+    </w:p>
+    <w:p>
+      <w:pPr>
+        <w:ind w:left="-1417" w:right="-1316" w:firstLine="141"/>
+        <w:rPr>
+          <w:rFonts w:ascii="Lato" w:eastAsia="Lato" w:hAnsi="Lato" w:cs="Lato"/>
+        </w:rPr>
+      </w:pPr>
+      <w:r>
+        <w:rPr>
+          <w:rFonts w:ascii="Lato" w:eastAsia="Lato" w:hAnsi="Lato" w:cs="Lato"/>
+          <w:b/>
+          <w:sz w:val="24"/>
+          <w:szCs w:val="24"/>
+        </w:rPr>
+        <w:t xml:space="preserve"> </w:t>
+      </w:r>
+      <w:r>
+        <w:rPr>
+          <w:rFonts w:ascii="Lato" w:eastAsia="Lato" w:hAnsi="Lato" w:cs="Lato"/>
+          <w:b/>
+          <w:sz w:val="24"/>
+          <w:szCs w:val="24"/>
+        </w:rPr>
+        <w:t>GitHub</w:t>
+      </w:r>
+      <w:r>
+        <w:rPr>
+          <w:rFonts w:ascii="Lato" w:eastAsia="Lato" w:hAnsi="Lato" w:cs="Lato"/>
+          <w:b/>
+          <w:sz w:val="24"/>
+          <w:szCs w:val="24"/>
+        </w:rPr>
+        <w:t>:</w:t>
+      </w:r>
+      <w:r>
+        <w:rPr>
+          <w:rFonts w:ascii="Lato" w:eastAsia="Lato" w:hAnsi="Lato" w:cs="Lato"/>
+          <w:b/>
+        </w:rPr>
+        <w:t xml:space="preserve"> </w:t>
+      </w:r>
+      <w:r>
+        <w:rPr>
+          <w:rFonts w:ascii="Lato" w:eastAsia="Lato" w:hAnsi="Lato" w:cs="Lato"/>
+        </w:rPr>
+        <w:t>Being a Campus Expert I was evangelising students on tech and team leadership</w:t>
+      </w:r>
+      <w:r>
+        <w:rPr>
+          <w:rFonts w:ascii="Lato" w:eastAsia="Lato" w:hAnsi="Lato" w:cs="Lato"/>
+        </w:rPr>
+        <w:t xml:space="preserve"> (18’-19’)</w:t>
+      </w:r>
+    </w:p>
+    <w:p>
+      <w:pPr>
+        <w:ind w:left="-1417" w:right="-1316" w:firstLine="141"/>
+        <w:rPr>
+          <w:rFonts w:ascii="Lato" w:eastAsia="Lato" w:hAnsi="Lato" w:cs="Lato"/>
+        </w:rPr>
+      </w:pPr>
+      <w:r>
+        <w:rPr>
+          <w:rFonts w:ascii="Lato" w:eastAsia="Lato" w:hAnsi="Lato" w:cs="Lato"/>
+          <w:b/>
+          <w:sz w:val="24"/>
+          <w:szCs w:val="24"/>
+        </w:rPr>
+        <w:t xml:space="preserve"> </w:t>
+      </w:r>
+      <w:r>
+        <w:rPr>
+          <w:rFonts w:ascii="Lato" w:eastAsia="Lato" w:hAnsi="Lato" w:cs="Lato"/>
+          <w:b/>
+          <w:sz w:val="24"/>
+          <w:szCs w:val="24"/>
+        </w:rPr>
+        <w:t>AGHacks</w:t>
+      </w:r>
+      <w:r>
+        <w:rPr>
+          <w:rFonts w:ascii="Lato" w:eastAsia="Lato" w:hAnsi="Lato" w:cs="Lato"/>
+          <w:b/>
+          <w:sz w:val="24"/>
+          <w:szCs w:val="24"/>
+        </w:rPr>
+        <w:t>:</w:t>
+      </w:r>
+      <w:r>
+        <w:rPr>
+          <w:rFonts w:ascii="Lato" w:eastAsia="Lato" w:hAnsi="Lato" w:cs="Lato"/>
+          <w:b/>
+        </w:rPr>
+        <w:t xml:space="preserve"> </w:t>
+      </w:r>
+      <w:r>
+        <w:rPr>
+          <w:rFonts w:ascii="Lato" w:eastAsia="Lato" w:hAnsi="Lato" w:cs="Lato"/>
+        </w:rPr>
+        <w:t xml:space="preserve">Responsible mainly for hacker outreach and hacker experience </w:t>
+      </w:r>
+      <w:r>
+        <w:rPr>
+          <w:rFonts w:ascii="Lato" w:eastAsia="Lato" w:hAnsi="Lato" w:cs="Lato"/>
+        </w:rPr>
+        <w:t>during the hackathon (14’-15’)</w:t>
       </w:r>
     </w:p>
     <w:p>
@@ -2102,6 +1874,8 @@
         </w:rPr>
         <w:t xml:space="preserve"> </w:t>
       </w:r>
+      <w:bookmarkStart w:id="0" w:name="_GoBack"/>
+      <w:bookmarkEnd w:id="0"/>
       <w:r>
         <w:rPr>
           <w:rFonts w:ascii="Lato" w:eastAsia="Lato" w:hAnsi="Lato" w:cs="Lato"/>
@@ -2146,12 +1920,6 @@
           <w:rFonts w:ascii="Lato" w:eastAsia="Lato" w:hAnsi="Lato" w:cs="Lato"/>
         </w:rPr>
         <w:t xml:space="preserve">  </w:t>
-      </w:r>
-      <w:r>
-        <w:rPr>
-          <w:rFonts w:ascii="Lato" w:eastAsia="Lato" w:hAnsi="Lato" w:cs="Lato"/>
-        </w:rPr>
-        <w:t xml:space="preserve">            </w:t>
       </w:r>
       <w:r>
         <w:rPr>

</xml_diff>